<commit_message>
added description of calculation process - small changes in functional specification
</commit_message>
<xml_diff>
--- a/final_doc/3/functional_specification.docx
+++ b/final_doc/3/functional_specification.docx
@@ -782,8 +782,6 @@
           <w:lang w:val="en-GB"/>
         </w:rPr>
       </w:pPr>
-      <w:bookmarkStart w:id="0" w:name="_GoBack"/>
-      <w:bookmarkEnd w:id="0"/>
       <w:r>
         <w:rPr>
           <w:lang w:val="en-GB"/>
@@ -1787,7 +1785,7 @@
           <w:lang w:val="en-GB"/>
         </w:rPr>
       </w:pPr>
-      <w:bookmarkStart w:id="1" w:name="_Toc434160452"/>
+      <w:bookmarkStart w:id="0" w:name="_Toc434160452"/>
       <w:r>
         <w:rPr>
           <w:rFonts w:ascii="DaxCondensed-Light" w:hAnsi="DaxCondensed-Light"/>
@@ -1798,7 +1796,7 @@
         </w:rPr>
         <w:t>Definition of Goals</w:t>
       </w:r>
-      <w:bookmarkEnd w:id="1"/>
+      <w:bookmarkEnd w:id="0"/>
     </w:p>
     <w:p>
       <w:pPr>
@@ -1865,7 +1863,17 @@
           <w:sz w:val="24"/>
           <w:lang w:val="en-GB"/>
         </w:rPr>
-        <w:t xml:space="preserve"> „election information system“ which makes the people possible to see in real time the current estimated result of the election in a web-interface. Parallel the system </w:t>
+        <w:t xml:space="preserve"> „ele</w:t>
+      </w:r>
+      <w:bookmarkStart w:id="1" w:name="_GoBack"/>
+      <w:bookmarkEnd w:id="1"/>
+      <w:r>
+        <w:rPr>
+          <w:rFonts w:asciiTheme="minorHAnsi" w:hAnsiTheme="minorHAnsi"/>
+          <w:sz w:val="24"/>
+          <w:lang w:val="en-GB"/>
+        </w:rPr>
+        <w:t xml:space="preserve">ction information system“ which makes the people possible to see in real time the current estimated result of the election in a web-interface. Parallel the system </w:t>
       </w:r>
       <w:r>
         <w:rPr>
@@ -2481,7 +2489,23 @@
           <w:sz w:val="24"/>
           <w:lang w:val="en-GB"/>
         </w:rPr>
-        <w:t>Easteregs</w:t>
+        <w:t>Eastere</w:t>
+      </w:r>
+      <w:r>
+        <w:rPr>
+          <w:rFonts w:asciiTheme="minorHAnsi" w:hAnsiTheme="minorHAnsi"/>
+          <w:sz w:val="24"/>
+          <w:lang w:val="en-GB"/>
+        </w:rPr>
+        <w:t>g</w:t>
+      </w:r>
+      <w:r>
+        <w:rPr>
+          <w:rFonts w:asciiTheme="minorHAnsi" w:hAnsiTheme="minorHAnsi"/>
+          <w:sz w:val="24"/>
+          <w:lang w:val="en-GB"/>
+        </w:rPr>
+        <w:t>gs</w:t>
       </w:r>
       <w:proofErr w:type="spellEnd"/>
     </w:p>
@@ -3489,7 +3513,7 @@
             <w:rPr>
               <w:noProof/>
             </w:rPr>
-            <w:t>4</w:t>
+            <w:t>2</w:t>
           </w:r>
           <w:r>
             <w:fldChar w:fldCharType="end"/>
@@ -10561,7 +10585,7 @@
 </file>
 
 <file path=customXml/itemProps1.xml><?xml version="1.0" encoding="utf-8"?>
-<ds:datastoreItem xmlns:ds="http://schemas.openxmlformats.org/officeDocument/2006/customXml" ds:itemID="{C077A874-85F7-5E42-BE3E-2636F5BB2942}">
+<ds:datastoreItem xmlns:ds="http://schemas.openxmlformats.org/officeDocument/2006/customXml" ds:itemID="{9C1B35AE-F9D2-7F47-AD93-55B965A3773F}">
   <ds:schemaRefs>
     <ds:schemaRef ds:uri="http://schemas.openxmlformats.org/officeDocument/2006/bibliography"/>
   </ds:schemaRefs>

</xml_diff>